<commit_message>
changes to resume were made
</commit_message>
<xml_diff>
--- a/Resume_2.0_Latest_Kenny_Bean.docx
+++ b/Resume_2.0_Latest_Kenny_Bean.docx
@@ -32,28 +32,56 @@
       <w:pPr>
         <w:spacing w:line="240" w:lineRule="auto"/>
         <w:jc w:val="center"/>
-        <w:rPr>
-          <w:rFonts w:ascii="Times New Roman" w:eastAsia="Times New Roman" w:hAnsi="Times New Roman" w:cs="Times New Roman"/>
-          <w:noProof w:val="0"/>
+      </w:pPr>
+      <w:r>
+        <w:rPr>
+          <w:rFonts w:ascii="Times New Roman" w:eastAsia="Times New Roman" w:hAnsi="Times New Roman" w:cs="Times New Roman"/>
+          <w:noProof w:val="0"/>
+          <w:color w:val="000000"/>
           <w:sz w:val="24"/>
           <w:szCs w:val="24"/>
           <w:lang w:val="en-US"/>
         </w:rPr>
-      </w:pPr>
-      <w:r>
-        <w:rPr>
-          <w:rFonts w:ascii="Times New Roman" w:eastAsia="Times New Roman" w:hAnsi="Times New Roman" w:cs="Times New Roman"/>
-          <w:noProof w:val="0"/>
-          <w:color w:val="000000"/>
+        <w:t>23432 Tawas Hazel Park, MI 48030</w:t>
+      </w:r>
+      <w:r>
+        <w:t xml:space="preserve"> </w:t>
+      </w:r>
+    </w:p>
+    <w:p>
+      <w:pPr>
+        <w:spacing w:line="240" w:lineRule="auto"/>
+        <w:jc w:val="center"/>
+        <w:rPr>
+          <w:rFonts w:ascii="Times New Roman" w:eastAsia="Times New Roman" w:hAnsi="Times New Roman" w:cs="Times New Roman"/>
+          <w:noProof w:val="0"/>
           <w:sz w:val="24"/>
           <w:szCs w:val="24"/>
           <w:lang w:val="en-US"/>
         </w:rPr>
-        <w:t>23432 Tawas Hazel Park, MI 48030</w:t>
+      </w:pPr>
+      <w:r>
+        <w:rPr>
+          <w:u w:val="single"/>
+        </w:rPr>
+        <w:t>Website:</w:t>
       </w:r>
       <w:r>
         <w:t xml:space="preserve"> </w:t>
       </w:r>
+      <w:hyperlink r:id="rId8" w:history="1">
+        <w:r>
+          <w:rPr>
+            <w:rStyle w:val="Hyperlink"/>
+          </w:rPr>
+          <w:t>https://ksbean.github.io/</w:t>
+        </w:r>
+      </w:hyperlink>
+      <w:r>
+        <w:t xml:space="preserve"> </w:t>
+      </w:r>
+      <w:bookmarkStart w:id="0" w:name="_GoBack"/>
+      <w:bookmarkEnd w:id="0"/>
     </w:p>
     <w:p>
       <w:pPr>
@@ -128,7 +156,7 @@
         </w:rPr>
         <w:t xml:space="preserve"> </w:t>
       </w:r>
-      <w:hyperlink r:id="rId8" w:history="1">
+      <w:hyperlink r:id="rId9" w:history="1">
         <w:r>
           <w:rPr>
             <w:rFonts w:ascii="Times New Roman" w:eastAsia="Times New Roman" w:hAnsi="Times New Roman" w:cs="Times New Roman"/>
@@ -574,8 +602,6 @@
         </w:rPr>
         <w:t>Education</w:t>
       </w:r>
-      <w:bookmarkStart w:id="0" w:name="_GoBack"/>
-      <w:bookmarkEnd w:id="0"/>
     </w:p>
     <w:p>
       <w:pPr>
@@ -720,8 +746,8 @@
           <w:lang w:val="en-US"/>
         </w:rPr>
         <w:sectPr>
-          <w:headerReference w:type="first" r:id="rId9"/>
-          <w:footerReference w:type="first" r:id="rId10"/>
+          <w:headerReference w:type="first" r:id="rId10"/>
+          <w:footerReference w:type="first" r:id="rId11"/>
           <w:pgSz w:w="11906" w:h="16838"/>
           <w:pgMar w:top="259" w:right="259" w:bottom="259" w:left="259" w:header="706" w:footer="403" w:gutter="259"/>
           <w:cols w:space="708"/>
@@ -7769,7 +7795,7 @@
 </file>
 
 <file path=customXml/itemProps1.xml><?xml version="1.0" encoding="utf-8"?>
-<ds:datastoreItem xmlns:ds="http://schemas.openxmlformats.org/officeDocument/2006/customXml" ds:itemID="{4E73D782-1434-432A-95AA-2032EA0F8740}">
+<ds:datastoreItem xmlns:ds="http://schemas.openxmlformats.org/officeDocument/2006/customXml" ds:itemID="{A28BB5D1-FE01-40D5-94A0-BBA950EED298}">
   <ds:schemaRefs>
     <ds:schemaRef ds:uri="http://schemas.openxmlformats.org/officeDocument/2006/bibliography"/>
   </ds:schemaRefs>

</xml_diff>

<commit_message>
hanged to resume made
</commit_message>
<xml_diff>
--- a/Resume_2.0_Latest_Kenny_Bean.docx
+++ b/Resume_2.0_Latest_Kenny_Bean.docx
@@ -80,8 +80,6 @@
       <w:r>
         <w:t xml:space="preserve"> </w:t>
       </w:r>
-      <w:bookmarkStart w:id="0" w:name="_GoBack"/>
-      <w:bookmarkEnd w:id="0"/>
     </w:p>
     <w:p>
       <w:pPr>
@@ -915,7 +913,97 @@
           <w:szCs w:val="22"/>
           <w:lang w:val="en-US"/>
         </w:rPr>
-        <w:t xml:space="preserve">tions with C, HTML, JavaScript, </w:t>
+        <w:t xml:space="preserve">tions with </w:t>
+      </w:r>
+      <w:proofErr w:type="gramStart"/>
+      <w:r>
+        <w:rPr>
+          <w:rFonts w:ascii="Times New Roman" w:eastAsia="Times New Roman" w:hAnsi="Times New Roman" w:cs="Times New Roman"/>
+          <w:noProof w:val="0"/>
+          <w:color w:val="000000"/>
+          <w:sz w:val="22"/>
+          <w:szCs w:val="22"/>
+          <w:lang w:val="en-US"/>
+        </w:rPr>
+        <w:t>C</w:t>
+      </w:r>
+      <w:r>
+        <w:rPr>
+          <w:rFonts w:ascii="Times New Roman" w:eastAsia="Times New Roman" w:hAnsi="Times New Roman" w:cs="Times New Roman"/>
+          <w:noProof w:val="0"/>
+          <w:color w:val="000000"/>
+          <w:sz w:val="22"/>
+          <w:szCs w:val="22"/>
+          <w:lang w:val="en-US"/>
+        </w:rPr>
+        <w:t xml:space="preserve"> </w:t>
+      </w:r>
+      <w:r>
+        <w:rPr>
+          <w:rFonts w:ascii="Times New Roman" w:eastAsia="Times New Roman" w:hAnsi="Times New Roman" w:cs="Times New Roman"/>
+          <w:noProof w:val="0"/>
+          <w:color w:val="000000"/>
+          <w:sz w:val="22"/>
+          <w:szCs w:val="22"/>
+          <w:lang w:val="en-US"/>
+        </w:rPr>
+        <w:t>,</w:t>
+      </w:r>
+      <w:proofErr w:type="gramEnd"/>
+      <w:r>
+        <w:rPr>
+          <w:rFonts w:ascii="Times New Roman" w:eastAsia="Times New Roman" w:hAnsi="Times New Roman" w:cs="Times New Roman"/>
+          <w:noProof w:val="0"/>
+          <w:color w:val="000000"/>
+          <w:sz w:val="22"/>
+          <w:szCs w:val="22"/>
+          <w:lang w:val="en-US"/>
+        </w:rPr>
+        <w:t xml:space="preserve"> HTML</w:t>
+      </w:r>
+      <w:r>
+        <w:rPr>
+          <w:rFonts w:ascii="Times New Roman" w:eastAsia="Times New Roman" w:hAnsi="Times New Roman" w:cs="Times New Roman"/>
+          <w:noProof w:val="0"/>
+          <w:color w:val="000000"/>
+          <w:sz w:val="22"/>
+          <w:szCs w:val="22"/>
+          <w:lang w:val="en-US"/>
+        </w:rPr>
+        <w:t xml:space="preserve"> </w:t>
+      </w:r>
+      <w:r>
+        <w:rPr>
+          <w:rFonts w:ascii="Times New Roman" w:eastAsia="Times New Roman" w:hAnsi="Times New Roman" w:cs="Times New Roman"/>
+          <w:noProof w:val="0"/>
+          <w:color w:val="000000"/>
+          <w:sz w:val="22"/>
+          <w:szCs w:val="22"/>
+          <w:lang w:val="en-US"/>
+        </w:rPr>
+        <w:t>, JavaScript</w:t>
+      </w:r>
+      <w:r>
+        <w:rPr>
+          <w:rFonts w:ascii="Times New Roman" w:eastAsia="Times New Roman" w:hAnsi="Times New Roman" w:cs="Times New Roman"/>
+          <w:noProof w:val="0"/>
+          <w:color w:val="000000"/>
+          <w:sz w:val="22"/>
+          <w:szCs w:val="22"/>
+          <w:lang w:val="en-US"/>
+        </w:rPr>
+        <w:t xml:space="preserve"> </w:t>
+      </w:r>
+      <w:r>
+        <w:rPr>
+          <w:rFonts w:ascii="Times New Roman" w:eastAsia="Times New Roman" w:hAnsi="Times New Roman" w:cs="Times New Roman"/>
+          <w:noProof w:val="0"/>
+          <w:color w:val="000000"/>
+          <w:sz w:val="22"/>
+          <w:szCs w:val="22"/>
+          <w:lang w:val="en-US"/>
+        </w:rPr>
+        <w:t xml:space="preserve">, </w:t>
       </w:r>
       <w:r>
         <w:rPr>
@@ -937,7 +1025,40 @@
           <w:szCs w:val="22"/>
           <w:lang w:val="en-US"/>
         </w:rPr>
-        <w:t xml:space="preserve">, VBA, and other object oriented </w:t>
+        <w:t xml:space="preserve"> </w:t>
+      </w:r>
+      <w:r>
+        <w:rPr>
+          <w:rFonts w:ascii="Times New Roman" w:eastAsia="Times New Roman" w:hAnsi="Times New Roman" w:cs="Times New Roman"/>
+          <w:noProof w:val="0"/>
+          <w:color w:val="000000"/>
+          <w:sz w:val="22"/>
+          <w:szCs w:val="22"/>
+          <w:lang w:val="en-US"/>
+        </w:rPr>
+        <w:t>, VBA</w:t>
+      </w:r>
+      <w:r>
+        <w:rPr>
+          <w:rFonts w:ascii="Times New Roman" w:eastAsia="Times New Roman" w:hAnsi="Times New Roman" w:cs="Times New Roman"/>
+          <w:noProof w:val="0"/>
+          <w:color w:val="000000"/>
+          <w:sz w:val="22"/>
+          <w:szCs w:val="22"/>
+          <w:lang w:val="en-US"/>
+        </w:rPr>
+        <w:t xml:space="preserve"> </w:t>
+      </w:r>
+      <w:r>
+        <w:rPr>
+          <w:rFonts w:ascii="Times New Roman" w:eastAsia="Times New Roman" w:hAnsi="Times New Roman" w:cs="Times New Roman"/>
+          <w:noProof w:val="0"/>
+          <w:color w:val="000000"/>
+          <w:sz w:val="22"/>
+          <w:szCs w:val="22"/>
+          <w:lang w:val="en-US"/>
+        </w:rPr>
+        <w:t xml:space="preserve">, and other object oriented </w:t>
       </w:r>
       <w:r>
         <w:rPr>
@@ -961,6 +1082,8 @@
         </w:rPr>
         <w:t>.</w:t>
       </w:r>
+      <w:bookmarkStart w:id="0" w:name="_GoBack"/>
+      <w:bookmarkEnd w:id="0"/>
     </w:p>
     <w:p>
       <w:pPr>
@@ -1360,7 +1483,29 @@
           <w:szCs w:val="22"/>
           <w:lang w:val="en-US"/>
         </w:rPr>
-        <w:t>Recognize the importance of developing with the implementation of standard design patterns and architectures</w:t>
+        <w:t>Recognize</w:t>
+      </w:r>
+      <w:r>
+        <w:rPr>
+          <w:rFonts w:ascii="Times New Roman" w:eastAsia="Times New Roman" w:hAnsi="Times New Roman" w:cs="Times New Roman"/>
+          <w:noProof w:val="0"/>
+          <w:color w:val="000000"/>
+          <w:sz w:val="22"/>
+          <w:szCs w:val="22"/>
+          <w:lang w:val="en-US"/>
+        </w:rPr>
+        <w:t>s</w:t>
+      </w:r>
+      <w:r>
+        <w:rPr>
+          <w:rFonts w:ascii="Times New Roman" w:eastAsia="Times New Roman" w:hAnsi="Times New Roman" w:cs="Times New Roman"/>
+          <w:noProof w:val="0"/>
+          <w:color w:val="000000"/>
+          <w:sz w:val="22"/>
+          <w:szCs w:val="22"/>
+          <w:lang w:val="en-US"/>
+        </w:rPr>
+        <w:t xml:space="preserve"> the importance of developing with the implementation of standard design patterns and architectures</w:t>
       </w:r>
       <w:r>
         <w:rPr>
@@ -1532,7 +1677,18 @@
           <w:szCs w:val="22"/>
           <w:lang w:val="en-US"/>
         </w:rPr>
-        <w:t>Experience working in a highly competitive industry</w:t>
+        <w:t xml:space="preserve">Assisted with the scheduling and tracking of performance milestones </w:t>
+      </w:r>
+      <w:r>
+        <w:rPr>
+          <w:rFonts w:ascii="Times New Roman" w:eastAsia="Times New Roman" w:hAnsi="Times New Roman" w:cs="Times New Roman"/>
+          <w:noProof w:val="0"/>
+          <w:color w:val="000000"/>
+          <w:sz w:val="22"/>
+          <w:szCs w:val="22"/>
+          <w:lang w:val="en-US"/>
+        </w:rPr>
+        <w:t>for a team of engineers</w:t>
       </w:r>
       <w:r>
         <w:rPr>
@@ -1575,18 +1731,7 @@
           <w:szCs w:val="22"/>
           <w:lang w:val="en-US"/>
         </w:rPr>
-        <w:t xml:space="preserve">Assisted with the scheduling and tracking of performance milestones </w:t>
-      </w:r>
-      <w:r>
-        <w:rPr>
-          <w:rFonts w:ascii="Times New Roman" w:eastAsia="Times New Roman" w:hAnsi="Times New Roman" w:cs="Times New Roman"/>
-          <w:noProof w:val="0"/>
-          <w:color w:val="000000"/>
-          <w:sz w:val="22"/>
-          <w:szCs w:val="22"/>
-          <w:lang w:val="en-US"/>
-        </w:rPr>
-        <w:t>for a team of engineers</w:t>
+        <w:t>Understanding of ordering process of parts/receiving quotes for business transactions</w:t>
       </w:r>
       <w:r>
         <w:rPr>
@@ -1629,18 +1774,66 @@
           <w:szCs w:val="22"/>
           <w:lang w:val="en-US"/>
         </w:rPr>
-        <w:t>Understanding of ordering process of parts/receiving quotes for business transactions</w:t>
-      </w:r>
-      <w:r>
-        <w:rPr>
-          <w:rFonts w:ascii="Times New Roman" w:eastAsia="Times New Roman" w:hAnsi="Times New Roman" w:cs="Times New Roman"/>
-          <w:noProof w:val="0"/>
-          <w:color w:val="000000"/>
-          <w:sz w:val="22"/>
-          <w:szCs w:val="22"/>
-          <w:lang w:val="en-US"/>
-        </w:rPr>
-        <w:t>.</w:t>
+        <w:t xml:space="preserve">Data visualization with </w:t>
+      </w:r>
+      <w:proofErr w:type="spellStart"/>
+      <w:r>
+        <w:rPr>
+          <w:rFonts w:ascii="Times New Roman" w:eastAsia="Times New Roman" w:hAnsi="Times New Roman" w:cs="Times New Roman"/>
+          <w:noProof w:val="0"/>
+          <w:color w:val="000000"/>
+          <w:sz w:val="22"/>
+          <w:szCs w:val="22"/>
+          <w:lang w:val="en-US"/>
+        </w:rPr>
+        <w:t>Matlab</w:t>
+      </w:r>
+      <w:proofErr w:type="spellEnd"/>
+      <w:r>
+        <w:rPr>
+          <w:rFonts w:ascii="Times New Roman" w:eastAsia="Times New Roman" w:hAnsi="Times New Roman" w:cs="Times New Roman"/>
+          <w:noProof w:val="0"/>
+          <w:color w:val="000000"/>
+          <w:sz w:val="22"/>
+          <w:szCs w:val="22"/>
+          <w:lang w:val="en-US"/>
+        </w:rPr>
+        <w:t xml:space="preserve"> code &amp; </w:t>
+      </w:r>
+      <w:r>
+        <w:rPr>
+          <w:rFonts w:ascii="Times New Roman" w:eastAsia="Times New Roman" w:hAnsi="Times New Roman" w:cs="Times New Roman"/>
+          <w:noProof w:val="0"/>
+          <w:color w:val="000000"/>
+          <w:sz w:val="22"/>
+          <w:szCs w:val="22"/>
+          <w:lang w:val="en-US"/>
+        </w:rPr>
+        <w:t xml:space="preserve">Deployment of application experience in a </w:t>
+      </w:r>
+      <w:proofErr w:type="spellStart"/>
+      <w:r>
+        <w:rPr>
+          <w:rFonts w:ascii="Times New Roman" w:eastAsia="Times New Roman" w:hAnsi="Times New Roman" w:cs="Times New Roman"/>
+          <w:noProof w:val="0"/>
+          <w:color w:val="000000"/>
+          <w:sz w:val="22"/>
+          <w:szCs w:val="22"/>
+          <w:lang w:val="en-US"/>
+        </w:rPr>
+        <w:t>Matlab</w:t>
+      </w:r>
+      <w:proofErr w:type="spellEnd"/>
+      <w:r>
+        <w:rPr>
+          <w:rFonts w:ascii="Times New Roman" w:eastAsia="Times New Roman" w:hAnsi="Times New Roman" w:cs="Times New Roman"/>
+          <w:noProof w:val="0"/>
+          <w:color w:val="000000"/>
+          <w:sz w:val="22"/>
+          <w:szCs w:val="22"/>
+          <w:lang w:val="en-US"/>
+        </w:rPr>
+        <w:t xml:space="preserve"> environment</w:t>
       </w:r>
     </w:p>
     <w:p>
@@ -1672,7 +1865,7 @@
           <w:szCs w:val="22"/>
           <w:lang w:val="en-US"/>
         </w:rPr>
-        <w:t>Able to create formal expense reports</w:t>
+        <w:t>Experience with Windows Office Enterprise products (Word, Excel, SharePoint, PowerPoint, etc.)</w:t>
       </w:r>
       <w:r>
         <w:rPr>
@@ -1715,50 +1908,64 @@
           <w:szCs w:val="22"/>
           <w:lang w:val="en-US"/>
         </w:rPr>
-        <w:t>Experience with Windows Office Enterprise products (Word, Excel, SharePoint, PowerPoint, etc.)</w:t>
-      </w:r>
-      <w:r>
-        <w:rPr>
-          <w:rFonts w:ascii="Times New Roman" w:eastAsia="Times New Roman" w:hAnsi="Times New Roman" w:cs="Times New Roman"/>
-          <w:noProof w:val="0"/>
-          <w:color w:val="000000"/>
-          <w:sz w:val="22"/>
-          <w:szCs w:val="22"/>
-          <w:lang w:val="en-US"/>
-        </w:rPr>
-        <w:t>.</w:t>
-      </w:r>
-    </w:p>
-    <w:p>
-      <w:pPr>
-        <w:pStyle w:val="ListParagraph"/>
-        <w:numPr>
-          <w:ilvl w:val="0"/>
-          <w:numId w:val="43"/>
-        </w:numPr>
-        <w:spacing w:before="100" w:beforeAutospacing="1" w:after="100" w:afterAutospacing="1" w:line="240" w:lineRule="auto"/>
-        <w:textAlignment w:val="baseline"/>
-        <w:rPr>
-          <w:rFonts w:ascii="Arial" w:eastAsia="Times New Roman" w:hAnsi="Arial" w:cs="Arial"/>
-          <w:b/>
-          <w:noProof w:val="0"/>
-          <w:color w:val="000000"/>
-          <w:sz w:val="22"/>
-          <w:szCs w:val="22"/>
-          <w:u w:val="single"/>
-          <w:lang w:val="en-US"/>
-        </w:rPr>
-      </w:pPr>
-      <w:r>
-        <w:rPr>
-          <w:rFonts w:ascii="Times New Roman" w:eastAsia="Times New Roman" w:hAnsi="Times New Roman" w:cs="Times New Roman"/>
-          <w:noProof w:val="0"/>
-          <w:color w:val="000000"/>
-          <w:sz w:val="22"/>
-          <w:szCs w:val="22"/>
-          <w:lang w:val="en-US"/>
-        </w:rPr>
-        <w:t>Experience using command line computing (Unix/Linux)</w:t>
+        <w:t>Experience using command line computing (</w:t>
+      </w:r>
+      <w:proofErr w:type="gramStart"/>
+      <w:r>
+        <w:rPr>
+          <w:rFonts w:ascii="Times New Roman" w:eastAsia="Times New Roman" w:hAnsi="Times New Roman" w:cs="Times New Roman"/>
+          <w:noProof w:val="0"/>
+          <w:color w:val="000000"/>
+          <w:sz w:val="22"/>
+          <w:szCs w:val="22"/>
+          <w:lang w:val="en-US"/>
+        </w:rPr>
+        <w:t>Unix</w:t>
+      </w:r>
+      <w:proofErr w:type="gramEnd"/>
+      <w:r>
+        <w:rPr>
+          <w:rFonts w:ascii="Times New Roman" w:eastAsia="Times New Roman" w:hAnsi="Times New Roman" w:cs="Times New Roman"/>
+          <w:noProof w:val="0"/>
+          <w:color w:val="000000"/>
+          <w:sz w:val="22"/>
+          <w:szCs w:val="22"/>
+          <w:lang w:val="en-US"/>
+        </w:rPr>
+        <w:t xml:space="preserve"> </w:t>
+      </w:r>
+      <w:r>
+        <w:rPr>
+          <w:rFonts w:ascii="Times New Roman" w:eastAsia="Times New Roman" w:hAnsi="Times New Roman" w:cs="Times New Roman"/>
+          <w:noProof w:val="0"/>
+          <w:color w:val="000000"/>
+          <w:sz w:val="22"/>
+          <w:szCs w:val="22"/>
+          <w:lang w:val="en-US"/>
+        </w:rPr>
+        <w:t>/</w:t>
+      </w:r>
+      <w:r>
+        <w:rPr>
+          <w:rFonts w:ascii="Times New Roman" w:eastAsia="Times New Roman" w:hAnsi="Times New Roman" w:cs="Times New Roman"/>
+          <w:noProof w:val="0"/>
+          <w:color w:val="000000"/>
+          <w:sz w:val="22"/>
+          <w:szCs w:val="22"/>
+          <w:lang w:val="en-US"/>
+        </w:rPr>
+        <w:t xml:space="preserve"> </w:t>
+      </w:r>
+      <w:r>
+        <w:rPr>
+          <w:rFonts w:ascii="Times New Roman" w:eastAsia="Times New Roman" w:hAnsi="Times New Roman" w:cs="Times New Roman"/>
+          <w:noProof w:val="0"/>
+          <w:color w:val="000000"/>
+          <w:sz w:val="22"/>
+          <w:szCs w:val="22"/>
+          <w:lang w:val="en-US"/>
+        </w:rPr>
+        <w:t>Linux)</w:t>
       </w:r>
       <w:r>
         <w:rPr>
@@ -7795,7 +8002,7 @@
 </file>
 
 <file path=customXml/itemProps1.xml><?xml version="1.0" encoding="utf-8"?>
-<ds:datastoreItem xmlns:ds="http://schemas.openxmlformats.org/officeDocument/2006/customXml" ds:itemID="{A28BB5D1-FE01-40D5-94A0-BBA950EED298}">
+<ds:datastoreItem xmlns:ds="http://schemas.openxmlformats.org/officeDocument/2006/customXml" ds:itemID="{441413E5-CAE1-4F1B-AC5C-36D075E8CB89}">
   <ds:schemaRefs>
     <ds:schemaRef ds:uri="http://schemas.openxmlformats.org/officeDocument/2006/bibliography"/>
   </ds:schemaRefs>

</xml_diff>